<commit_message>
Dodano osi działania robota
</commit_message>
<xml_diff>
--- a/Projekt/Moduł WORK.docx
+++ b/Projekt/Moduł WORK.docx
@@ -53,19 +53,11 @@
           <w:rFonts w:ascii="Consolas" w:hAnsi="Consolas"/>
         </w:rPr>
       </w:pPr>
-      <w:proofErr w:type="spellStart"/>
-      <w:r>
-        <w:rPr>
-          <w:rFonts w:ascii="Consolas" w:hAnsi="Consolas"/>
-        </w:rPr>
-        <w:t>GetParameters</w:t>
-      </w:r>
-      <w:proofErr w:type="spellEnd"/>
-      <w:r>
-        <w:rPr>
-          <w:rFonts w:ascii="Consolas" w:hAnsi="Consolas"/>
-        </w:rPr>
-        <w:t xml:space="preserve"> - Pobieranie parametrów pracy silników.</w:t>
+      <w:r>
+        <w:rPr>
+          <w:rFonts w:ascii="Consolas" w:hAnsi="Consolas"/>
+        </w:rPr>
+        <w:t>GetParameters - Pobieranie parametrów pracy silników.</w:t>
       </w:r>
     </w:p>
     <w:p>
@@ -79,7 +71,6 @@
           <w:rFonts w:ascii="Consolas" w:hAnsi="Consolas"/>
         </w:rPr>
       </w:pPr>
-      <w:proofErr w:type="spellStart"/>
       <w:r>
         <w:rPr>
           <w:rFonts w:ascii="Consolas" w:hAnsi="Consolas"/>
@@ -90,14 +81,7 @@
         <w:rPr>
           <w:rFonts w:ascii="Consolas" w:hAnsi="Consolas"/>
         </w:rPr>
-        <w:t>Robot</w:t>
-      </w:r>
-      <w:proofErr w:type="spellEnd"/>
-      <w:r>
-        <w:rPr>
-          <w:rFonts w:ascii="Consolas" w:hAnsi="Consolas"/>
-        </w:rPr>
-        <w:t xml:space="preserve"> –</w:t>
+        <w:t>Robot –</w:t>
       </w:r>
       <w:r>
         <w:rPr>
@@ -129,7 +113,6 @@
           <w:rFonts w:ascii="Consolas" w:hAnsi="Consolas"/>
         </w:rPr>
       </w:pPr>
-      <w:proofErr w:type="spellStart"/>
       <w:r>
         <w:rPr>
           <w:rFonts w:ascii="Consolas" w:hAnsi="Consolas"/>
@@ -140,14 +123,7 @@
         <w:rPr>
           <w:rFonts w:ascii="Consolas" w:hAnsi="Consolas"/>
         </w:rPr>
-        <w:t>Robot</w:t>
-      </w:r>
-      <w:proofErr w:type="spellEnd"/>
-      <w:r>
-        <w:rPr>
-          <w:rFonts w:ascii="Consolas" w:hAnsi="Consolas"/>
-        </w:rPr>
-        <w:t xml:space="preserve"> – </w:t>
+        <w:t xml:space="preserve">Robot – </w:t>
       </w:r>
       <w:r>
         <w:rPr>
@@ -173,19 +149,11 @@
           <w:rFonts w:ascii="Consolas" w:hAnsi="Consolas"/>
         </w:rPr>
       </w:pPr>
-      <w:proofErr w:type="spellStart"/>
-      <w:r>
-        <w:rPr>
-          <w:rFonts w:ascii="Consolas" w:hAnsi="Consolas"/>
-        </w:rPr>
-        <w:t>RunTask</w:t>
-      </w:r>
-      <w:proofErr w:type="spellEnd"/>
-      <w:r>
-        <w:rPr>
-          <w:rFonts w:ascii="Consolas" w:hAnsi="Consolas"/>
-        </w:rPr>
-        <w:t xml:space="preserve"> – Uruchomienie jednego zadania.</w:t>
+      <w:r>
+        <w:rPr>
+          <w:rFonts w:ascii="Consolas" w:hAnsi="Consolas"/>
+        </w:rPr>
+        <w:t>RunTask – Uruchomienie jednego zadania.</w:t>
       </w:r>
     </w:p>
     <w:p>
@@ -199,33 +167,11 @@
           <w:rFonts w:ascii="Consolas" w:hAnsi="Consolas"/>
         </w:rPr>
       </w:pPr>
-      <w:proofErr w:type="spellStart"/>
-      <w:r>
-        <w:rPr>
-          <w:rFonts w:ascii="Consolas" w:hAnsi="Consolas"/>
-        </w:rPr>
-        <w:t>TimerInit</w:t>
-      </w:r>
-      <w:proofErr w:type="spellEnd"/>
-      <w:r>
-        <w:rPr>
-          <w:rFonts w:ascii="Consolas" w:hAnsi="Consolas"/>
-        </w:rPr>
-        <w:t xml:space="preserve"> – Inicjalizacja </w:t>
-      </w:r>
-      <w:proofErr w:type="spellStart"/>
-      <w:r>
-        <w:rPr>
-          <w:rFonts w:ascii="Consolas" w:hAnsi="Consolas"/>
-        </w:rPr>
-        <w:t>timera</w:t>
-      </w:r>
-      <w:proofErr w:type="spellEnd"/>
-      <w:r>
-        <w:rPr>
-          <w:rFonts w:ascii="Consolas" w:hAnsi="Consolas"/>
-        </w:rPr>
-        <w:t xml:space="preserve"> taktującego wykonywanie zadań.</w:t>
+      <w:r>
+        <w:rPr>
+          <w:rFonts w:ascii="Consolas" w:hAnsi="Consolas"/>
+        </w:rPr>
+        <w:t>TimerInit – Inicjalizacja timera taktującego wykonywanie zadań.</w:t>
       </w:r>
     </w:p>
     <w:p>
@@ -239,26 +185,11 @@
           <w:rFonts w:ascii="Consolas" w:hAnsi="Consolas"/>
         </w:rPr>
       </w:pPr>
-      <w:proofErr w:type="spellStart"/>
-      <w:r>
-        <w:rPr>
-          <w:rFonts w:ascii="Consolas" w:hAnsi="Consolas"/>
-        </w:rPr>
-        <w:t>TimerStart</w:t>
-      </w:r>
-      <w:proofErr w:type="spellEnd"/>
-      <w:r>
-        <w:rPr>
-          <w:rFonts w:ascii="Consolas" w:hAnsi="Consolas"/>
-        </w:rPr>
-        <w:t xml:space="preserve"> – Uruchomienie </w:t>
-      </w:r>
-      <w:proofErr w:type="spellStart"/>
-      <w:r>
-        <w:rPr>
-          <w:rFonts w:ascii="Consolas" w:hAnsi="Consolas"/>
-        </w:rPr>
-        <w:t>time</w:t>
+      <w:r>
+        <w:rPr>
+          <w:rFonts w:ascii="Consolas" w:hAnsi="Consolas"/>
+        </w:rPr>
+        <w:t>TimerStart – Uruchomienie time</w:t>
       </w:r>
       <w:r>
         <w:rPr>
@@ -270,14 +201,7 @@
         <w:rPr>
           <w:rFonts w:ascii="Consolas" w:hAnsi="Consolas"/>
         </w:rPr>
-        <w:t>a</w:t>
-      </w:r>
-      <w:proofErr w:type="spellEnd"/>
-      <w:r>
-        <w:rPr>
-          <w:rFonts w:ascii="Consolas" w:hAnsi="Consolas"/>
-        </w:rPr>
-        <w:t>.</w:t>
+        <w:t>a.</w:t>
       </w:r>
     </w:p>
     <w:p>
@@ -291,33 +215,11 @@
           <w:rFonts w:ascii="Consolas" w:hAnsi="Consolas"/>
         </w:rPr>
       </w:pPr>
-      <w:proofErr w:type="spellStart"/>
-      <w:r>
-        <w:rPr>
-          <w:rFonts w:ascii="Consolas" w:hAnsi="Consolas"/>
-        </w:rPr>
-        <w:t>TimerStop</w:t>
-      </w:r>
-      <w:proofErr w:type="spellEnd"/>
-      <w:r>
-        <w:rPr>
-          <w:rFonts w:ascii="Consolas" w:hAnsi="Consolas"/>
-        </w:rPr>
-        <w:t xml:space="preserve"> – Zatrzymanie </w:t>
-      </w:r>
-      <w:proofErr w:type="spellStart"/>
-      <w:r>
-        <w:rPr>
-          <w:rFonts w:ascii="Consolas" w:hAnsi="Consolas"/>
-        </w:rPr>
-        <w:t>timera</w:t>
-      </w:r>
-      <w:proofErr w:type="spellEnd"/>
-      <w:r>
-        <w:rPr>
-          <w:rFonts w:ascii="Consolas" w:hAnsi="Consolas"/>
-        </w:rPr>
-        <w:t>.</w:t>
+      <w:r>
+        <w:rPr>
+          <w:rFonts w:ascii="Consolas" w:hAnsi="Consolas"/>
+        </w:rPr>
+        <w:t>TimerStop – Zatrzymanie timera.</w:t>
       </w:r>
     </w:p>
     <w:p>
@@ -351,19 +253,11 @@
           <w:rFonts w:ascii="Consolas" w:hAnsi="Consolas"/>
         </w:rPr>
       </w:pPr>
-      <w:proofErr w:type="spellStart"/>
-      <w:r>
-        <w:rPr>
-          <w:rFonts w:ascii="Consolas" w:hAnsi="Consolas"/>
-        </w:rPr>
-        <w:t>IsJobInProgress</w:t>
-      </w:r>
-      <w:proofErr w:type="spellEnd"/>
-      <w:r>
-        <w:rPr>
-          <w:rFonts w:ascii="Consolas" w:hAnsi="Consolas"/>
-        </w:rPr>
-        <w:t xml:space="preserve"> – </w:t>
+      <w:r>
+        <w:rPr>
+          <w:rFonts w:ascii="Consolas" w:hAnsi="Consolas"/>
+        </w:rPr>
+        <w:t xml:space="preserve">IsJobInProgress – </w:t>
       </w:r>
       <w:r>
         <w:rPr>
@@ -389,19 +283,11 @@
           <w:rFonts w:ascii="Consolas" w:hAnsi="Consolas"/>
         </w:rPr>
       </w:pPr>
-      <w:proofErr w:type="spellStart"/>
-      <w:r>
-        <w:rPr>
-          <w:rFonts w:ascii="Consolas" w:hAnsi="Consolas"/>
-        </w:rPr>
-        <w:t>IsTaskInProgress</w:t>
-      </w:r>
-      <w:proofErr w:type="spellEnd"/>
-      <w:r>
-        <w:rPr>
-          <w:rFonts w:ascii="Consolas" w:hAnsi="Consolas"/>
-        </w:rPr>
-        <w:t xml:space="preserve"> – </w:t>
+      <w:r>
+        <w:rPr>
+          <w:rFonts w:ascii="Consolas" w:hAnsi="Consolas"/>
+        </w:rPr>
+        <w:t xml:space="preserve">IsTaskInProgress – </w:t>
       </w:r>
       <w:r>
         <w:rPr>
@@ -734,7 +620,6 @@
                                   <w:szCs w:val="12"/>
                                 </w:rPr>
                               </w:pPr>
-                              <w:proofErr w:type="spellStart"/>
                               <w:r>
                                 <w:rPr>
                                   <w:rFonts w:ascii="Consolas" w:hAnsi="Consolas"/>
@@ -742,9 +627,8 @@
                                   <w:sz w:val="12"/>
                                   <w:szCs w:val="12"/>
                                 </w:rPr>
-                                <w:t>Is</w:t>
+                                <w:t>Is JOB E</w:t>
                               </w:r>
-                              <w:proofErr w:type="spellEnd"/>
                               <w:r>
                                 <w:rPr>
                                   <w:rFonts w:ascii="Consolas" w:hAnsi="Consolas"/>
@@ -752,9 +636,8 @@
                                   <w:sz w:val="12"/>
                                   <w:szCs w:val="12"/>
                                 </w:rPr>
-                                <w:t xml:space="preserve"> JOB </w:t>
+                                <w:t>m</w:t>
                               </w:r>
-                              <w:proofErr w:type="spellStart"/>
                               <w:r>
                                 <w:rPr>
                                   <w:rFonts w:ascii="Consolas" w:hAnsi="Consolas"/>
@@ -762,35 +645,7 @@
                                   <w:sz w:val="12"/>
                                   <w:szCs w:val="12"/>
                                 </w:rPr>
-                                <w:t>E</w:t>
-                              </w:r>
-                              <w:r>
-                                <w:rPr>
-                                  <w:rFonts w:ascii="Consolas" w:hAnsi="Consolas"/>
-                                  <w:color w:val="000000" w:themeColor="text1"/>
-                                  <w:sz w:val="12"/>
-                                  <w:szCs w:val="12"/>
-                                </w:rPr>
-                                <w:t>m</w:t>
-                              </w:r>
-                              <w:r>
-                                <w:rPr>
-                                  <w:rFonts w:ascii="Consolas" w:hAnsi="Consolas"/>
-                                  <w:color w:val="000000" w:themeColor="text1"/>
-                                  <w:sz w:val="12"/>
-                                  <w:szCs w:val="12"/>
-                                </w:rPr>
-                                <w:t>pty</w:t>
-                              </w:r>
-                              <w:proofErr w:type="spellEnd"/>
-                              <w:r>
-                                <w:rPr>
-                                  <w:rFonts w:ascii="Consolas" w:hAnsi="Consolas"/>
-                                  <w:color w:val="000000" w:themeColor="text1"/>
-                                  <w:sz w:val="12"/>
-                                  <w:szCs w:val="12"/>
-                                </w:rPr>
-                                <w:t>?</w:t>
+                                <w:t>pty?</w:t>
                               </w:r>
                             </w:p>
                           </w:txbxContent>
@@ -955,7 +810,6 @@
                                   <w:szCs w:val="12"/>
                                 </w:rPr>
                               </w:pPr>
-                              <w:proofErr w:type="spellStart"/>
                               <w:r>
                                 <w:rPr>
                                   <w:rFonts w:ascii="Consolas" w:hAnsi="Consolas"/>
@@ -965,7 +819,6 @@
                                 </w:rPr>
                                 <w:t>GetTask</w:t>
                               </w:r>
-                              <w:proofErr w:type="spellEnd"/>
                             </w:p>
                           </w:txbxContent>
                         </wps:txbx>
@@ -1017,7 +870,6 @@
                                   <w:szCs w:val="12"/>
                                 </w:rPr>
                               </w:pPr>
-                              <w:proofErr w:type="spellStart"/>
                               <w:r>
                                 <w:rPr>
                                   <w:rFonts w:ascii="Consolas" w:hAnsi="Consolas"/>
@@ -1025,9 +877,8 @@
                                   <w:sz w:val="12"/>
                                   <w:szCs w:val="12"/>
                                 </w:rPr>
-                                <w:t>Is</w:t>
+                                <w:t xml:space="preserve">Is </w:t>
                               </w:r>
-                              <w:proofErr w:type="spellEnd"/>
                               <w:r>
                                 <w:rPr>
                                   <w:rFonts w:ascii="Consolas" w:hAnsi="Consolas"/>
@@ -1035,7 +886,7 @@
                                   <w:sz w:val="12"/>
                                   <w:szCs w:val="12"/>
                                 </w:rPr>
-                                <w:t xml:space="preserve"> </w:t>
+                                <w:t>TASK</w:t>
                               </w:r>
                               <w:r>
                                 <w:rPr>
@@ -1044,7 +895,7 @@
                                   <w:sz w:val="12"/>
                                   <w:szCs w:val="12"/>
                                 </w:rPr>
-                                <w:t>TASK</w:t>
+                                <w:t xml:space="preserve"> E</w:t>
                               </w:r>
                               <w:r>
                                 <w:rPr>
@@ -1053,9 +904,8 @@
                                   <w:sz w:val="12"/>
                                   <w:szCs w:val="12"/>
                                 </w:rPr>
-                                <w:t xml:space="preserve"> </w:t>
+                                <w:t>m</w:t>
                               </w:r>
-                              <w:proofErr w:type="spellStart"/>
                               <w:r>
                                 <w:rPr>
                                   <w:rFonts w:ascii="Consolas" w:hAnsi="Consolas"/>
@@ -1063,35 +913,7 @@
                                   <w:sz w:val="12"/>
                                   <w:szCs w:val="12"/>
                                 </w:rPr>
-                                <w:t>E</w:t>
-                              </w:r>
-                              <w:r>
-                                <w:rPr>
-                                  <w:rFonts w:ascii="Consolas" w:hAnsi="Consolas"/>
-                                  <w:color w:val="000000" w:themeColor="text1"/>
-                                  <w:sz w:val="12"/>
-                                  <w:szCs w:val="12"/>
-                                </w:rPr>
-                                <w:t>m</w:t>
-                              </w:r>
-                              <w:r>
-                                <w:rPr>
-                                  <w:rFonts w:ascii="Consolas" w:hAnsi="Consolas"/>
-                                  <w:color w:val="000000" w:themeColor="text1"/>
-                                  <w:sz w:val="12"/>
-                                  <w:szCs w:val="12"/>
-                                </w:rPr>
-                                <w:t>pty</w:t>
-                              </w:r>
-                              <w:proofErr w:type="spellEnd"/>
-                              <w:r>
-                                <w:rPr>
-                                  <w:rFonts w:ascii="Consolas" w:hAnsi="Consolas"/>
-                                  <w:color w:val="000000" w:themeColor="text1"/>
-                                  <w:sz w:val="12"/>
-                                  <w:szCs w:val="12"/>
-                                </w:rPr>
-                                <w:t>?</w:t>
+                                <w:t>pty?</w:t>
                               </w:r>
                             </w:p>
                           </w:txbxContent>
@@ -1206,7 +1028,6 @@
                                   <w:szCs w:val="12"/>
                                 </w:rPr>
                               </w:pPr>
-                              <w:proofErr w:type="spellStart"/>
                               <w:r>
                                 <w:rPr>
                                   <w:rFonts w:ascii="Consolas" w:hAnsi="Consolas"/>
@@ -1216,7 +1037,6 @@
                                 </w:rPr>
                                 <w:t>SetParameters</w:t>
                               </w:r>
-                              <w:proofErr w:type="spellEnd"/>
                             </w:p>
                           </w:txbxContent>
                         </wps:txbx>
@@ -1654,7 +1474,6 @@
                             <w:szCs w:val="12"/>
                           </w:rPr>
                         </w:pPr>
-                        <w:proofErr w:type="spellStart"/>
                         <w:r>
                           <w:rPr>
                             <w:rFonts w:ascii="Consolas" w:hAnsi="Consolas"/>
@@ -1662,9 +1481,8 @@
                             <w:sz w:val="12"/>
                             <w:szCs w:val="12"/>
                           </w:rPr>
-                          <w:t>Is</w:t>
+                          <w:t>Is JOB E</w:t>
                         </w:r>
-                        <w:proofErr w:type="spellEnd"/>
                         <w:r>
                           <w:rPr>
                             <w:rFonts w:ascii="Consolas" w:hAnsi="Consolas"/>
@@ -1672,9 +1490,8 @@
                             <w:sz w:val="12"/>
                             <w:szCs w:val="12"/>
                           </w:rPr>
-                          <w:t xml:space="preserve"> JOB </w:t>
+                          <w:t>m</w:t>
                         </w:r>
-                        <w:proofErr w:type="spellStart"/>
                         <w:r>
                           <w:rPr>
                             <w:rFonts w:ascii="Consolas" w:hAnsi="Consolas"/>
@@ -1682,35 +1499,7 @@
                             <w:sz w:val="12"/>
                             <w:szCs w:val="12"/>
                           </w:rPr>
-                          <w:t>E</w:t>
-                        </w:r>
-                        <w:r>
-                          <w:rPr>
-                            <w:rFonts w:ascii="Consolas" w:hAnsi="Consolas"/>
-                            <w:color w:val="000000" w:themeColor="text1"/>
-                            <w:sz w:val="12"/>
-                            <w:szCs w:val="12"/>
-                          </w:rPr>
-                          <w:t>m</w:t>
-                        </w:r>
-                        <w:r>
-                          <w:rPr>
-                            <w:rFonts w:ascii="Consolas" w:hAnsi="Consolas"/>
-                            <w:color w:val="000000" w:themeColor="text1"/>
-                            <w:sz w:val="12"/>
-                            <w:szCs w:val="12"/>
-                          </w:rPr>
-                          <w:t>pty</w:t>
-                        </w:r>
-                        <w:proofErr w:type="spellEnd"/>
-                        <w:r>
-                          <w:rPr>
-                            <w:rFonts w:ascii="Consolas" w:hAnsi="Consolas"/>
-                            <w:color w:val="000000" w:themeColor="text1"/>
-                            <w:sz w:val="12"/>
-                            <w:szCs w:val="12"/>
-                          </w:rPr>
-                          <w:t>?</w:t>
+                          <w:t>pty?</w:t>
                         </w:r>
                       </w:p>
                     </w:txbxContent>
@@ -1766,7 +1555,6 @@
                             <w:szCs w:val="12"/>
                           </w:rPr>
                         </w:pPr>
-                        <w:proofErr w:type="spellStart"/>
                         <w:r>
                           <w:rPr>
                             <w:rFonts w:ascii="Consolas" w:hAnsi="Consolas"/>
@@ -1776,7 +1564,6 @@
                           </w:rPr>
                           <w:t>GetTask</w:t>
                         </w:r>
-                        <w:proofErr w:type="spellEnd"/>
                       </w:p>
                     </w:txbxContent>
                   </v:textbox>
@@ -1794,7 +1581,6 @@
                             <w:szCs w:val="12"/>
                           </w:rPr>
                         </w:pPr>
-                        <w:proofErr w:type="spellStart"/>
                         <w:r>
                           <w:rPr>
                             <w:rFonts w:ascii="Consolas" w:hAnsi="Consolas"/>
@@ -1802,9 +1588,8 @@
                             <w:sz w:val="12"/>
                             <w:szCs w:val="12"/>
                           </w:rPr>
-                          <w:t>Is</w:t>
+                          <w:t xml:space="preserve">Is </w:t>
                         </w:r>
-                        <w:proofErr w:type="spellEnd"/>
                         <w:r>
                           <w:rPr>
                             <w:rFonts w:ascii="Consolas" w:hAnsi="Consolas"/>
@@ -1812,7 +1597,7 @@
                             <w:sz w:val="12"/>
                             <w:szCs w:val="12"/>
                           </w:rPr>
-                          <w:t xml:space="preserve"> </w:t>
+                          <w:t>TASK</w:t>
                         </w:r>
                         <w:r>
                           <w:rPr>
@@ -1821,7 +1606,7 @@
                             <w:sz w:val="12"/>
                             <w:szCs w:val="12"/>
                           </w:rPr>
-                          <w:t>TASK</w:t>
+                          <w:t xml:space="preserve"> E</w:t>
                         </w:r>
                         <w:r>
                           <w:rPr>
@@ -1830,9 +1615,8 @@
                             <w:sz w:val="12"/>
                             <w:szCs w:val="12"/>
                           </w:rPr>
-                          <w:t xml:space="preserve"> </w:t>
+                          <w:t>m</w:t>
                         </w:r>
-                        <w:proofErr w:type="spellStart"/>
                         <w:r>
                           <w:rPr>
                             <w:rFonts w:ascii="Consolas" w:hAnsi="Consolas"/>
@@ -1840,35 +1624,7 @@
                             <w:sz w:val="12"/>
                             <w:szCs w:val="12"/>
                           </w:rPr>
-                          <w:t>E</w:t>
-                        </w:r>
-                        <w:r>
-                          <w:rPr>
-                            <w:rFonts w:ascii="Consolas" w:hAnsi="Consolas"/>
-                            <w:color w:val="000000" w:themeColor="text1"/>
-                            <w:sz w:val="12"/>
-                            <w:szCs w:val="12"/>
-                          </w:rPr>
-                          <w:t>m</w:t>
-                        </w:r>
-                        <w:r>
-                          <w:rPr>
-                            <w:rFonts w:ascii="Consolas" w:hAnsi="Consolas"/>
-                            <w:color w:val="000000" w:themeColor="text1"/>
-                            <w:sz w:val="12"/>
-                            <w:szCs w:val="12"/>
-                          </w:rPr>
-                          <w:t>pty</w:t>
-                        </w:r>
-                        <w:proofErr w:type="spellEnd"/>
-                        <w:r>
-                          <w:rPr>
-                            <w:rFonts w:ascii="Consolas" w:hAnsi="Consolas"/>
-                            <w:color w:val="000000" w:themeColor="text1"/>
-                            <w:sz w:val="12"/>
-                            <w:szCs w:val="12"/>
-                          </w:rPr>
-                          <w:t>?</w:t>
+                          <w:t>pty?</w:t>
                         </w:r>
                       </w:p>
                     </w:txbxContent>
@@ -1893,7 +1649,6 @@
                             <w:szCs w:val="12"/>
                           </w:rPr>
                         </w:pPr>
-                        <w:proofErr w:type="spellStart"/>
                         <w:r>
                           <w:rPr>
                             <w:rFonts w:ascii="Consolas" w:hAnsi="Consolas"/>
@@ -1903,7 +1658,6 @@
                           </w:rPr>
                           <w:t>SetParameters</w:t>
                         </w:r>
-                        <w:proofErr w:type="spellEnd"/>
                       </w:p>
                     </w:txbxContent>
                   </v:textbox>
@@ -2206,7 +1960,6 @@
                                   <w:szCs w:val="12"/>
                                 </w:rPr>
                               </w:pPr>
-                              <w:proofErr w:type="spellStart"/>
                               <w:r>
                                 <w:rPr>
                                   <w:rFonts w:ascii="Consolas" w:hAnsi="Consolas"/>
@@ -2216,7 +1969,6 @@
                                 </w:rPr>
                                 <w:t>StopTimer</w:t>
                               </w:r>
-                              <w:proofErr w:type="spellEnd"/>
                             </w:p>
                           </w:txbxContent>
                         </wps:txbx>
@@ -2268,7 +2020,6 @@
                                   <w:szCs w:val="12"/>
                                 </w:rPr>
                               </w:pPr>
-                              <w:proofErr w:type="spellStart"/>
                               <w:r>
                                 <w:rPr>
                                   <w:rFonts w:ascii="Consolas" w:hAnsi="Consolas"/>
@@ -2278,7 +2029,6 @@
                                 </w:rPr>
                                 <w:t>StopDrivers</w:t>
                               </w:r>
-                              <w:proofErr w:type="spellEnd"/>
                             </w:p>
                           </w:txbxContent>
                         </wps:txbx>
@@ -2342,7 +2092,6 @@
                             <w:szCs w:val="12"/>
                           </w:rPr>
                         </w:pPr>
-                        <w:proofErr w:type="spellStart"/>
                         <w:r>
                           <w:rPr>
                             <w:rFonts w:ascii="Consolas" w:hAnsi="Consolas"/>
@@ -2352,7 +2101,6 @@
                           </w:rPr>
                           <w:t>StopTimer</w:t>
                         </w:r>
-                        <w:proofErr w:type="spellEnd"/>
                       </w:p>
                     </w:txbxContent>
                   </v:textbox>
@@ -2370,7 +2118,6 @@
                             <w:szCs w:val="12"/>
                           </w:rPr>
                         </w:pPr>
-                        <w:proofErr w:type="spellStart"/>
                         <w:r>
                           <w:rPr>
                             <w:rFonts w:ascii="Consolas" w:hAnsi="Consolas"/>
@@ -2380,7 +2127,6 @@
                           </w:rPr>
                           <w:t>StopDrivers</w:t>
                         </w:r>
-                        <w:proofErr w:type="spellEnd"/>
                       </w:p>
                     </w:txbxContent>
                   </v:textbox>
@@ -2520,7 +2266,6 @@
                                   <w:szCs w:val="12"/>
                                 </w:rPr>
                               </w:pPr>
-                              <w:proofErr w:type="spellStart"/>
                               <w:r>
                                 <w:rPr>
                                   <w:rFonts w:ascii="Consolas" w:hAnsi="Consolas"/>
@@ -2530,7 +2275,6 @@
                                 </w:rPr>
                                 <w:t>SetTimerParameters</w:t>
                               </w:r>
-                              <w:proofErr w:type="spellEnd"/>
                             </w:p>
                           </w:txbxContent>
                         </wps:txbx>
@@ -2582,7 +2326,6 @@
                                   <w:szCs w:val="12"/>
                                 </w:rPr>
                               </w:pPr>
-                              <w:proofErr w:type="spellStart"/>
                               <w:r>
                                 <w:rPr>
                                   <w:rFonts w:ascii="Consolas" w:hAnsi="Consolas"/>
@@ -2592,7 +2335,6 @@
                                 </w:rPr>
                                 <w:t>RunTimer</w:t>
                               </w:r>
-                              <w:proofErr w:type="spellEnd"/>
                             </w:p>
                           </w:txbxContent>
                         </wps:txbx>
@@ -2656,7 +2398,6 @@
                             <w:szCs w:val="12"/>
                           </w:rPr>
                         </w:pPr>
-                        <w:proofErr w:type="spellStart"/>
                         <w:r>
                           <w:rPr>
                             <w:rFonts w:ascii="Consolas" w:hAnsi="Consolas"/>
@@ -2666,7 +2407,6 @@
                           </w:rPr>
                           <w:t>SetTimerParameters</w:t>
                         </w:r>
-                        <w:proofErr w:type="spellEnd"/>
                       </w:p>
                     </w:txbxContent>
                   </v:textbox>
@@ -2684,7 +2424,6 @@
                             <w:szCs w:val="12"/>
                           </w:rPr>
                         </w:pPr>
-                        <w:proofErr w:type="spellStart"/>
                         <w:r>
                           <w:rPr>
                             <w:rFonts w:ascii="Consolas" w:hAnsi="Consolas"/>
@@ -2694,7 +2433,6 @@
                           </w:rPr>
                           <w:t>RunTimer</w:t>
                         </w:r>
-                        <w:proofErr w:type="spellEnd"/>
                       </w:p>
                     </w:txbxContent>
                   </v:textbox>
@@ -2764,21 +2502,7 @@
         <w:rPr>
           <w:rFonts w:ascii="Consolas" w:hAnsi="Consolas"/>
         </w:rPr>
-        <w:t xml:space="preserve">oznacza </w:t>
-      </w:r>
-      <w:proofErr w:type="gramStart"/>
-      <w:r>
-        <w:rPr>
-          <w:rFonts w:ascii="Consolas" w:hAnsi="Consolas"/>
-        </w:rPr>
-        <w:t>to</w:t>
-      </w:r>
-      <w:proofErr w:type="gramEnd"/>
-      <w:r>
-        <w:rPr>
-          <w:rFonts w:ascii="Consolas" w:hAnsi="Consolas"/>
-        </w:rPr>
-        <w:t xml:space="preserve"> że praca została zapauzowana) to następuje uruchomienie DRIVERÓW, jeśli zaś żadne zadanie nie jest wykonywane to pobierane są parametry z listy JOB. Jeśli pobrane dane są poprawne to następuje uruchomienie DRIVERÓW, jeśli zaś dane są niepoprawne(puste)</w:t>
+        <w:t>oznacza to że praca została zapauzowana) to następuje uruchomienie DRIVERÓW, jeśli zaś żadne zadanie nie jest wykonywane to pobierane są parametry z listy JOB. Jeśli pobrane dane są poprawne to następuje uruchomienie DRIVERÓW, jeśli zaś dane są niepoprawne(puste)</w:t>
       </w:r>
       <w:r>
         <w:rPr>
@@ -2820,41 +2544,13 @@
         <w:rPr>
           <w:rFonts w:ascii="Consolas" w:hAnsi="Consolas"/>
         </w:rPr>
-        <w:t xml:space="preserve"> Kiedy zakończą się ruchy z pobranego zadania musi nastąpić kolejne uruchomienie </w:t>
-      </w:r>
-      <w:proofErr w:type="spellStart"/>
-      <w:r>
-        <w:rPr>
-          <w:rFonts w:ascii="Consolas" w:hAnsi="Consolas"/>
-        </w:rPr>
-        <w:t>timera</w:t>
-      </w:r>
-      <w:proofErr w:type="spellEnd"/>
-      <w:r>
-        <w:rPr>
-          <w:rFonts w:ascii="Consolas" w:hAnsi="Consolas"/>
-        </w:rPr>
-        <w:t xml:space="preserve"> taktującego w celu </w:t>
-      </w:r>
-      <w:r>
-        <w:rPr>
-          <w:rFonts w:ascii="Consolas" w:hAnsi="Consolas"/>
-        </w:rPr>
-        <w:t>ponownego wywołania funkcji „</w:t>
-      </w:r>
-      <w:proofErr w:type="spellStart"/>
-      <w:r>
-        <w:rPr>
-          <w:rFonts w:ascii="Consolas" w:hAnsi="Consolas"/>
-        </w:rPr>
-        <w:t>RunTask</w:t>
-      </w:r>
-      <w:proofErr w:type="spellEnd"/>
-      <w:r>
-        <w:rPr>
-          <w:rFonts w:ascii="Consolas" w:hAnsi="Consolas"/>
-        </w:rPr>
-        <w:t>”</w:t>
+        <w:t xml:space="preserve"> Kiedy zakończą się ruchy z pobranego zadania musi nastąpić kolejne uruchomienie timera taktującego w celu </w:t>
+      </w:r>
+      <w:r>
+        <w:rPr>
+          <w:rFonts w:ascii="Consolas" w:hAnsi="Consolas"/>
+        </w:rPr>
+        <w:t>ponownego wywołania funkcji „RunTask”</w:t>
       </w:r>
       <w:r>
         <w:rPr>
@@ -2968,7 +2664,6 @@
                                   <w:szCs w:val="12"/>
                                 </w:rPr>
                               </w:pPr>
-                              <w:proofErr w:type="spellStart"/>
                               <w:r>
                                 <w:rPr>
                                   <w:rFonts w:ascii="Consolas" w:hAnsi="Consolas"/>
@@ -2978,7 +2673,6 @@
                                 </w:rPr>
                                 <w:t>GetParameters</w:t>
                               </w:r>
-                              <w:proofErr w:type="spellEnd"/>
                             </w:p>
                           </w:txbxContent>
                         </wps:txbx>
@@ -3030,7 +2724,6 @@
                                   <w:szCs w:val="12"/>
                                 </w:rPr>
                               </w:pPr>
-                              <w:proofErr w:type="spellStart"/>
                               <w:r>
                                 <w:rPr>
                                   <w:rFonts w:ascii="Consolas" w:hAnsi="Consolas"/>
@@ -3038,17 +2731,7 @@
                                   <w:sz w:val="12"/>
                                   <w:szCs w:val="12"/>
                                 </w:rPr>
-                                <w:t>Parameters</w:t>
-                              </w:r>
-                              <w:proofErr w:type="spellEnd"/>
-                              <w:r>
-                                <w:rPr>
-                                  <w:rFonts w:ascii="Consolas" w:hAnsi="Consolas"/>
-                                  <w:color w:val="000000" w:themeColor="text1"/>
-                                  <w:sz w:val="12"/>
-                                  <w:szCs w:val="12"/>
-                                </w:rPr>
-                                <w:t xml:space="preserve"> OK?</w:t>
+                                <w:t>Parameters OK?</w:t>
                               </w:r>
                             </w:p>
                           </w:txbxContent>
@@ -3213,7 +2896,6 @@
                                   <w:szCs w:val="12"/>
                                 </w:rPr>
                               </w:pPr>
-                              <w:proofErr w:type="spellStart"/>
                               <w:r>
                                 <w:rPr>
                                   <w:rFonts w:ascii="Consolas" w:hAnsi="Consolas"/>
@@ -3223,7 +2905,6 @@
                                 </w:rPr>
                                 <w:t>RunDrivers</w:t>
                               </w:r>
-                              <w:proofErr w:type="spellEnd"/>
                             </w:p>
                           </w:txbxContent>
                         </wps:txbx>
@@ -3337,7 +3018,6 @@
                                   <w:szCs w:val="12"/>
                                 </w:rPr>
                               </w:pPr>
-                              <w:proofErr w:type="spellStart"/>
                               <w:r>
                                 <w:rPr>
                                   <w:rFonts w:ascii="Consolas" w:hAnsi="Consolas"/>
@@ -3345,17 +3025,7 @@
                                   <w:sz w:val="12"/>
                                   <w:szCs w:val="12"/>
                                 </w:rPr>
-                                <w:t>SendStatus</w:t>
-                              </w:r>
-                              <w:proofErr w:type="spellEnd"/>
-                              <w:r>
-                                <w:rPr>
-                                  <w:rFonts w:ascii="Consolas" w:hAnsi="Consolas"/>
-                                  <w:color w:val="000000" w:themeColor="text1"/>
-                                  <w:sz w:val="12"/>
-                                  <w:szCs w:val="12"/>
-                                </w:rPr>
-                                <w:t>. JOB DONE</w:t>
+                                <w:t>SendStatus. JOB DONE</w:t>
                               </w:r>
                             </w:p>
                           </w:txbxContent>
@@ -3591,7 +3261,6 @@
                                   <w:szCs w:val="12"/>
                                 </w:rPr>
                               </w:pPr>
-                              <w:proofErr w:type="spellStart"/>
                               <w:r>
                                 <w:rPr>
                                   <w:rFonts w:ascii="Consolas" w:hAnsi="Consolas"/>
@@ -3599,9 +3268,8 @@
                                   <w:sz w:val="12"/>
                                   <w:szCs w:val="12"/>
                                 </w:rPr>
-                                <w:t>Is</w:t>
+                                <w:t>Is JOB i</w:t>
                               </w:r>
-                              <w:proofErr w:type="spellEnd"/>
                               <w:r>
                                 <w:rPr>
                                   <w:rFonts w:ascii="Consolas" w:hAnsi="Consolas"/>
@@ -3609,7 +3277,7 @@
                                   <w:sz w:val="12"/>
                                   <w:szCs w:val="12"/>
                                 </w:rPr>
-                                <w:t xml:space="preserve"> JOB i</w:t>
+                                <w:t>n</w:t>
                               </w:r>
                               <w:r>
                                 <w:rPr>
@@ -3618,36 +3286,7 @@
                                   <w:sz w:val="12"/>
                                   <w:szCs w:val="12"/>
                                 </w:rPr>
-                                <w:t>n</w:t>
-                              </w:r>
-                              <w:r>
-                                <w:rPr>
-                                  <w:rFonts w:ascii="Consolas" w:hAnsi="Consolas"/>
-                                  <w:color w:val="000000" w:themeColor="text1"/>
-                                  <w:sz w:val="12"/>
-                                  <w:szCs w:val="12"/>
-                                </w:rPr>
-                                <w:t xml:space="preserve"> </w:t>
-                              </w:r>
-                              <w:proofErr w:type="spellStart"/>
-                              <w:r>
-                                <w:rPr>
-                                  <w:rFonts w:ascii="Consolas" w:hAnsi="Consolas"/>
-                                  <w:color w:val="000000" w:themeColor="text1"/>
-                                  <w:sz w:val="12"/>
-                                  <w:szCs w:val="12"/>
-                                </w:rPr>
-                                <w:t>progress</w:t>
-                              </w:r>
-                              <w:proofErr w:type="spellEnd"/>
-                              <w:r>
-                                <w:rPr>
-                                  <w:rFonts w:ascii="Consolas" w:hAnsi="Consolas"/>
-                                  <w:color w:val="000000" w:themeColor="text1"/>
-                                  <w:sz w:val="12"/>
-                                  <w:szCs w:val="12"/>
-                                </w:rPr>
-                                <w:t>?</w:t>
+                                <w:t xml:space="preserve"> progress?</w:t>
                               </w:r>
                             </w:p>
                           </w:txbxContent>
@@ -3700,7 +3339,6 @@
                                   <w:szCs w:val="12"/>
                                 </w:rPr>
                               </w:pPr>
-                              <w:proofErr w:type="spellStart"/>
                               <w:r>
                                 <w:rPr>
                                   <w:rFonts w:ascii="Consolas" w:hAnsi="Consolas"/>
@@ -3708,9 +3346,8 @@
                                   <w:sz w:val="12"/>
                                   <w:szCs w:val="12"/>
                                 </w:rPr>
-                                <w:t>Is</w:t>
+                                <w:t>Is TASK i</w:t>
                               </w:r>
-                              <w:proofErr w:type="spellEnd"/>
                               <w:r>
                                 <w:rPr>
                                   <w:rFonts w:ascii="Consolas" w:hAnsi="Consolas"/>
@@ -3718,7 +3355,7 @@
                                   <w:sz w:val="12"/>
                                   <w:szCs w:val="12"/>
                                 </w:rPr>
-                                <w:t xml:space="preserve"> TASK i</w:t>
+                                <w:t>n</w:t>
                               </w:r>
                               <w:r>
                                 <w:rPr>
@@ -3727,36 +3364,7 @@
                                   <w:sz w:val="12"/>
                                   <w:szCs w:val="12"/>
                                 </w:rPr>
-                                <w:t>n</w:t>
-                              </w:r>
-                              <w:r>
-                                <w:rPr>
-                                  <w:rFonts w:ascii="Consolas" w:hAnsi="Consolas"/>
-                                  <w:color w:val="000000" w:themeColor="text1"/>
-                                  <w:sz w:val="12"/>
-                                  <w:szCs w:val="12"/>
-                                </w:rPr>
-                                <w:t xml:space="preserve"> </w:t>
-                              </w:r>
-                              <w:proofErr w:type="spellStart"/>
-                              <w:r>
-                                <w:rPr>
-                                  <w:rFonts w:ascii="Consolas" w:hAnsi="Consolas"/>
-                                  <w:color w:val="000000" w:themeColor="text1"/>
-                                  <w:sz w:val="12"/>
-                                  <w:szCs w:val="12"/>
-                                </w:rPr>
-                                <w:t>progress</w:t>
-                              </w:r>
-                              <w:proofErr w:type="spellEnd"/>
-                              <w:r>
-                                <w:rPr>
-                                  <w:rFonts w:ascii="Consolas" w:hAnsi="Consolas"/>
-                                  <w:color w:val="000000" w:themeColor="text1"/>
-                                  <w:sz w:val="12"/>
-                                  <w:szCs w:val="12"/>
-                                </w:rPr>
-                                <w:t>?</w:t>
+                                <w:t xml:space="preserve"> progress?</w:t>
                               </w:r>
                             </w:p>
                           </w:txbxContent>
@@ -4074,7 +3682,6 @@
                                   <w:szCs w:val="12"/>
                                 </w:rPr>
                               </w:pPr>
-                              <w:proofErr w:type="spellStart"/>
                               <w:r>
                                 <w:rPr>
                                   <w:rFonts w:ascii="Consolas" w:hAnsi="Consolas"/>
@@ -4082,17 +3689,7 @@
                                   <w:sz w:val="12"/>
                                   <w:szCs w:val="12"/>
                                 </w:rPr>
-                                <w:t>SendStatus</w:t>
-                              </w:r>
-                              <w:proofErr w:type="spellEnd"/>
-                              <w:r>
-                                <w:rPr>
-                                  <w:rFonts w:ascii="Consolas" w:hAnsi="Consolas"/>
-                                  <w:color w:val="000000" w:themeColor="text1"/>
-                                  <w:sz w:val="12"/>
-                                  <w:szCs w:val="12"/>
-                                </w:rPr>
-                                <w:t xml:space="preserve">. JOB </w:t>
+                                <w:t xml:space="preserve">SendStatus. JOB </w:t>
                               </w:r>
                               <w:r>
                                 <w:rPr>
@@ -4270,7 +3867,6 @@
                                   <w:szCs w:val="12"/>
                                 </w:rPr>
                               </w:pPr>
-                              <w:proofErr w:type="spellStart"/>
                               <w:r>
                                 <w:rPr>
                                   <w:rFonts w:ascii="Consolas" w:hAnsi="Consolas"/>
@@ -4280,7 +3876,6 @@
                                 </w:rPr>
                                 <w:t>ClearJoblist</w:t>
                               </w:r>
-                              <w:proofErr w:type="spellEnd"/>
                             </w:p>
                           </w:txbxContent>
                         </wps:txbx>
@@ -4347,7 +3942,6 @@
                             <w:szCs w:val="12"/>
                           </w:rPr>
                         </w:pPr>
-                        <w:proofErr w:type="spellStart"/>
                         <w:r>
                           <w:rPr>
                             <w:rFonts w:ascii="Consolas" w:hAnsi="Consolas"/>
@@ -4357,7 +3951,6 @@
                           </w:rPr>
                           <w:t>GetParameters</w:t>
                         </w:r>
-                        <w:proofErr w:type="spellEnd"/>
                       </w:p>
                     </w:txbxContent>
                   </v:textbox>
@@ -4375,7 +3968,6 @@
                             <w:szCs w:val="12"/>
                           </w:rPr>
                         </w:pPr>
-                        <w:proofErr w:type="spellStart"/>
                         <w:r>
                           <w:rPr>
                             <w:rFonts w:ascii="Consolas" w:hAnsi="Consolas"/>
@@ -4383,17 +3975,7 @@
                             <w:sz w:val="12"/>
                             <w:szCs w:val="12"/>
                           </w:rPr>
-                          <w:t>Parameters</w:t>
-                        </w:r>
-                        <w:proofErr w:type="spellEnd"/>
-                        <w:r>
-                          <w:rPr>
-                            <w:rFonts w:ascii="Consolas" w:hAnsi="Consolas"/>
-                            <w:color w:val="000000" w:themeColor="text1"/>
-                            <w:sz w:val="12"/>
-                            <w:szCs w:val="12"/>
-                          </w:rPr>
-                          <w:t xml:space="preserve"> OK?</w:t>
+                          <w:t>Parameters OK?</w:t>
                         </w:r>
                       </w:p>
                     </w:txbxContent>
@@ -4441,7 +4023,6 @@
                             <w:szCs w:val="12"/>
                           </w:rPr>
                         </w:pPr>
-                        <w:proofErr w:type="spellStart"/>
                         <w:r>
                           <w:rPr>
                             <w:rFonts w:ascii="Consolas" w:hAnsi="Consolas"/>
@@ -4451,7 +4032,6 @@
                           </w:rPr>
                           <w:t>RunDrivers</w:t>
                         </w:r>
-                        <w:proofErr w:type="spellEnd"/>
                       </w:p>
                     </w:txbxContent>
                   </v:textbox>
@@ -4475,7 +4055,6 @@
                             <w:szCs w:val="12"/>
                           </w:rPr>
                         </w:pPr>
-                        <w:proofErr w:type="spellStart"/>
                         <w:r>
                           <w:rPr>
                             <w:rFonts w:ascii="Consolas" w:hAnsi="Consolas"/>
@@ -4483,17 +4062,7 @@
                             <w:sz w:val="12"/>
                             <w:szCs w:val="12"/>
                           </w:rPr>
-                          <w:t>SendStatus</w:t>
-                        </w:r>
-                        <w:proofErr w:type="spellEnd"/>
-                        <w:r>
-                          <w:rPr>
-                            <w:rFonts w:ascii="Consolas" w:hAnsi="Consolas"/>
-                            <w:color w:val="000000" w:themeColor="text1"/>
-                            <w:sz w:val="12"/>
-                            <w:szCs w:val="12"/>
-                          </w:rPr>
-                          <w:t>. JOB DONE</w:t>
+                          <w:t>SendStatus. JOB DONE</w:t>
                         </w:r>
                       </w:p>
                     </w:txbxContent>
@@ -4584,7 +4153,6 @@
                             <w:szCs w:val="12"/>
                           </w:rPr>
                         </w:pPr>
-                        <w:proofErr w:type="spellStart"/>
                         <w:r>
                           <w:rPr>
                             <w:rFonts w:ascii="Consolas" w:hAnsi="Consolas"/>
@@ -4592,9 +4160,8 @@
                             <w:sz w:val="12"/>
                             <w:szCs w:val="12"/>
                           </w:rPr>
-                          <w:t>Is</w:t>
+                          <w:t>Is JOB i</w:t>
                         </w:r>
-                        <w:proofErr w:type="spellEnd"/>
                         <w:r>
                           <w:rPr>
                             <w:rFonts w:ascii="Consolas" w:hAnsi="Consolas"/>
@@ -4602,7 +4169,7 @@
                             <w:sz w:val="12"/>
                             <w:szCs w:val="12"/>
                           </w:rPr>
-                          <w:t xml:space="preserve"> JOB i</w:t>
+                          <w:t>n</w:t>
                         </w:r>
                         <w:r>
                           <w:rPr>
@@ -4611,36 +4178,7 @@
                             <w:sz w:val="12"/>
                             <w:szCs w:val="12"/>
                           </w:rPr>
-                          <w:t>n</w:t>
-                        </w:r>
-                        <w:r>
-                          <w:rPr>
-                            <w:rFonts w:ascii="Consolas" w:hAnsi="Consolas"/>
-                            <w:color w:val="000000" w:themeColor="text1"/>
-                            <w:sz w:val="12"/>
-                            <w:szCs w:val="12"/>
-                          </w:rPr>
-                          <w:t xml:space="preserve"> </w:t>
-                        </w:r>
-                        <w:proofErr w:type="spellStart"/>
-                        <w:r>
-                          <w:rPr>
-                            <w:rFonts w:ascii="Consolas" w:hAnsi="Consolas"/>
-                            <w:color w:val="000000" w:themeColor="text1"/>
-                            <w:sz w:val="12"/>
-                            <w:szCs w:val="12"/>
-                          </w:rPr>
-                          <w:t>progress</w:t>
-                        </w:r>
-                        <w:proofErr w:type="spellEnd"/>
-                        <w:r>
-                          <w:rPr>
-                            <w:rFonts w:ascii="Consolas" w:hAnsi="Consolas"/>
-                            <w:color w:val="000000" w:themeColor="text1"/>
-                            <w:sz w:val="12"/>
-                            <w:szCs w:val="12"/>
-                          </w:rPr>
-                          <w:t>?</w:t>
+                          <w:t xml:space="preserve"> progress?</w:t>
                         </w:r>
                       </w:p>
                     </w:txbxContent>
@@ -4659,7 +4197,6 @@
                             <w:szCs w:val="12"/>
                           </w:rPr>
                         </w:pPr>
-                        <w:proofErr w:type="spellStart"/>
                         <w:r>
                           <w:rPr>
                             <w:rFonts w:ascii="Consolas" w:hAnsi="Consolas"/>
@@ -4667,9 +4204,8 @@
                             <w:sz w:val="12"/>
                             <w:szCs w:val="12"/>
                           </w:rPr>
-                          <w:t>Is</w:t>
+                          <w:t>Is TASK i</w:t>
                         </w:r>
-                        <w:proofErr w:type="spellEnd"/>
                         <w:r>
                           <w:rPr>
                             <w:rFonts w:ascii="Consolas" w:hAnsi="Consolas"/>
@@ -4677,7 +4213,7 @@
                             <w:sz w:val="12"/>
                             <w:szCs w:val="12"/>
                           </w:rPr>
-                          <w:t xml:space="preserve"> TASK i</w:t>
+                          <w:t>n</w:t>
                         </w:r>
                         <w:r>
                           <w:rPr>
@@ -4686,36 +4222,7 @@
                             <w:sz w:val="12"/>
                             <w:szCs w:val="12"/>
                           </w:rPr>
-                          <w:t>n</w:t>
-                        </w:r>
-                        <w:r>
-                          <w:rPr>
-                            <w:rFonts w:ascii="Consolas" w:hAnsi="Consolas"/>
-                            <w:color w:val="000000" w:themeColor="text1"/>
-                            <w:sz w:val="12"/>
-                            <w:szCs w:val="12"/>
-                          </w:rPr>
-                          <w:t xml:space="preserve"> </w:t>
-                        </w:r>
-                        <w:proofErr w:type="spellStart"/>
-                        <w:r>
-                          <w:rPr>
-                            <w:rFonts w:ascii="Consolas" w:hAnsi="Consolas"/>
-                            <w:color w:val="000000" w:themeColor="text1"/>
-                            <w:sz w:val="12"/>
-                            <w:szCs w:val="12"/>
-                          </w:rPr>
-                          <w:t>progress</w:t>
-                        </w:r>
-                        <w:proofErr w:type="spellEnd"/>
-                        <w:r>
-                          <w:rPr>
-                            <w:rFonts w:ascii="Consolas" w:hAnsi="Consolas"/>
-                            <w:color w:val="000000" w:themeColor="text1"/>
-                            <w:sz w:val="12"/>
-                            <w:szCs w:val="12"/>
-                          </w:rPr>
-                          <w:t>?</w:t>
+                          <w:t xml:space="preserve"> progress?</w:t>
                         </w:r>
                       </w:p>
                     </w:txbxContent>
@@ -4818,7 +4325,6 @@
                             <w:szCs w:val="12"/>
                           </w:rPr>
                         </w:pPr>
-                        <w:proofErr w:type="spellStart"/>
                         <w:r>
                           <w:rPr>
                             <w:rFonts w:ascii="Consolas" w:hAnsi="Consolas"/>
@@ -4826,17 +4332,7 @@
                             <w:sz w:val="12"/>
                             <w:szCs w:val="12"/>
                           </w:rPr>
-                          <w:t>SendStatus</w:t>
-                        </w:r>
-                        <w:proofErr w:type="spellEnd"/>
-                        <w:r>
-                          <w:rPr>
-                            <w:rFonts w:ascii="Consolas" w:hAnsi="Consolas"/>
-                            <w:color w:val="000000" w:themeColor="text1"/>
-                            <w:sz w:val="12"/>
-                            <w:szCs w:val="12"/>
-                          </w:rPr>
-                          <w:t xml:space="preserve">. JOB </w:t>
+                          <w:t xml:space="preserve">SendStatus. JOB </w:t>
                         </w:r>
                         <w:r>
                           <w:rPr>
@@ -4893,7 +4389,6 @@
                             <w:szCs w:val="12"/>
                           </w:rPr>
                         </w:pPr>
-                        <w:proofErr w:type="spellStart"/>
                         <w:r>
                           <w:rPr>
                             <w:rFonts w:ascii="Consolas" w:hAnsi="Consolas"/>
@@ -4903,7 +4398,6 @@
                           </w:rPr>
                           <w:t>ClearJoblist</w:t>
                         </w:r>
-                        <w:proofErr w:type="spellEnd"/>
                       </w:p>
                     </w:txbxContent>
                   </v:textbox>
@@ -4942,6 +4436,13 @@
     </w:p>
     <w:p>
       <w:pPr>
+        <w:rPr>
+          <w:rFonts w:ascii="Consolas" w:hAnsi="Consolas"/>
+        </w:rPr>
+      </w:pPr>
+    </w:p>
+    <w:p>
+      <w:pPr>
         <w:pStyle w:val="Akapitzlist"/>
         <w:numPr>
           <w:ilvl w:val="0"/>
@@ -4973,21 +4474,25 @@
         <w:rPr>
           <w:rFonts w:ascii="Consolas" w:hAnsi="Consolas"/>
         </w:rPr>
-        <w:t xml:space="preserve">Wysłanie komendy </w:t>
-      </w:r>
-      <w:proofErr w:type="spellStart"/>
-      <w:r>
-        <w:rPr>
-          <w:rFonts w:ascii="Consolas" w:hAnsi="Consolas"/>
-        </w:rPr>
-        <w:t>RunRobot</w:t>
-      </w:r>
-      <w:proofErr w:type="spellEnd"/>
-      <w:r>
-        <w:rPr>
-          <w:rFonts w:ascii="Consolas" w:hAnsi="Consolas"/>
-        </w:rPr>
-        <w:t>.</w:t>
+        <w:t>Wysłanie parametrów ruchu.</w:t>
+      </w:r>
+    </w:p>
+    <w:p>
+      <w:pPr>
+        <w:pStyle w:val="Akapitzlist"/>
+        <w:numPr>
+          <w:ilvl w:val="1"/>
+          <w:numId w:val="3"/>
+        </w:numPr>
+        <w:rPr>
+          <w:rFonts w:ascii="Consolas" w:hAnsi="Consolas"/>
+        </w:rPr>
+      </w:pPr>
+      <w:r>
+        <w:rPr>
+          <w:rFonts w:ascii="Consolas" w:hAnsi="Consolas"/>
+        </w:rPr>
+        <w:t>Wysłanie komendy RunRobot.</w:t>
       </w:r>
     </w:p>
     <w:p>
@@ -5062,21 +4567,7 @@
         <w:rPr>
           <w:rFonts w:ascii="Consolas" w:hAnsi="Consolas"/>
         </w:rPr>
-        <w:t xml:space="preserve">Uruchomienie </w:t>
-      </w:r>
-      <w:proofErr w:type="spellStart"/>
-      <w:r>
-        <w:rPr>
-          <w:rFonts w:ascii="Consolas" w:hAnsi="Consolas"/>
-        </w:rPr>
-        <w:t>timera</w:t>
-      </w:r>
-      <w:proofErr w:type="spellEnd"/>
-      <w:r>
-        <w:rPr>
-          <w:rFonts w:ascii="Consolas" w:hAnsi="Consolas"/>
-        </w:rPr>
-        <w:t xml:space="preserve"> taktującego wykonywanie zadań</w:t>
+        <w:t>Uruchomienie timera taktującego wykonywanie zadań</w:t>
       </w:r>
     </w:p>
     <w:p>
@@ -5094,35 +4585,91 @@
         <w:rPr>
           <w:rFonts w:ascii="Consolas" w:hAnsi="Consolas"/>
         </w:rPr>
-        <w:t xml:space="preserve">W przerwaniu </w:t>
-      </w:r>
-      <w:proofErr w:type="spellStart"/>
-      <w:r>
-        <w:rPr>
-          <w:rFonts w:ascii="Consolas" w:hAnsi="Consolas"/>
-        </w:rPr>
-        <w:t>timera</w:t>
-      </w:r>
-      <w:proofErr w:type="spellEnd"/>
-      <w:r>
-        <w:rPr>
-          <w:rFonts w:ascii="Consolas" w:hAnsi="Consolas"/>
-        </w:rPr>
-        <w:t xml:space="preserve"> wywołana zostaje funkcja </w:t>
-      </w:r>
-      <w:proofErr w:type="spellStart"/>
-      <w:r>
-        <w:rPr>
-          <w:rFonts w:ascii="Consolas" w:hAnsi="Consolas"/>
-        </w:rPr>
-        <w:t>RunTask</w:t>
-      </w:r>
-      <w:proofErr w:type="spellEnd"/>
+        <w:t>W przerwaniu timera</w:t>
+      </w:r>
+      <w:r>
+        <w:rPr>
+          <w:rFonts w:ascii="Consolas" w:hAnsi="Consolas"/>
+        </w:rPr>
+        <w:t>:</w:t>
+      </w:r>
+    </w:p>
+    <w:p>
+      <w:pPr>
+        <w:pStyle w:val="Akapitzlist"/>
+        <w:numPr>
+          <w:ilvl w:val="2"/>
+          <w:numId w:val="3"/>
+        </w:numPr>
+        <w:rPr>
+          <w:rFonts w:ascii="Consolas" w:hAnsi="Consolas"/>
+        </w:rPr>
+      </w:pPr>
+      <w:r>
+        <w:rPr>
+          <w:rFonts w:ascii="Consolas" w:hAnsi="Consolas"/>
+        </w:rPr>
+        <w:t>Zablokowanie timera taktującego.</w:t>
+      </w:r>
+    </w:p>
+    <w:p>
+      <w:pPr>
+        <w:pStyle w:val="Akapitzlist"/>
+        <w:numPr>
+          <w:ilvl w:val="2"/>
+          <w:numId w:val="3"/>
+        </w:numPr>
+        <w:rPr>
+          <w:rFonts w:ascii="Consolas" w:hAnsi="Consolas"/>
+        </w:rPr>
+      </w:pPr>
+      <w:r>
+        <w:rPr>
+          <w:rFonts w:ascii="Consolas" w:hAnsi="Consolas"/>
+        </w:rPr>
+        <w:t>Wywołanie funkcji RunTask</w:t>
+      </w:r>
       <w:r>
         <w:rPr>
           <w:rFonts w:ascii="Consolas" w:hAnsi="Consolas"/>
         </w:rPr>
         <w:t>.</w:t>
+      </w:r>
+    </w:p>
+    <w:p>
+      <w:pPr>
+        <w:pStyle w:val="Akapitzlist"/>
+        <w:numPr>
+          <w:ilvl w:val="3"/>
+          <w:numId w:val="3"/>
+        </w:numPr>
+        <w:rPr>
+          <w:rFonts w:ascii="Consolas" w:hAnsi="Consolas"/>
+        </w:rPr>
+      </w:pPr>
+      <w:r>
+        <w:rPr>
+          <w:rFonts w:ascii="Consolas" w:hAnsi="Consolas"/>
+        </w:rPr>
+        <w:t>Ustawienie parametrów ruchu osi znajdujących się w liście Task.</w:t>
+      </w:r>
+    </w:p>
+    <w:p>
+      <w:pPr>
+        <w:pStyle w:val="Akapitzlist"/>
+        <w:numPr>
+          <w:ilvl w:val="3"/>
+          <w:numId w:val="3"/>
+        </w:numPr>
+        <w:rPr>
+          <w:rFonts w:ascii="Consolas" w:hAnsi="Consolas"/>
+        </w:rPr>
+      </w:pPr>
+      <w:r>
+        <w:rPr>
+          <w:rFonts w:ascii="Consolas" w:hAnsi="Consolas"/>
+        </w:rPr>
+        <w:t>Uruchomienie driverów.</w:t>
       </w:r>
     </w:p>
     <w:p>
@@ -5140,21 +4687,7 @@
         <w:rPr>
           <w:rFonts w:ascii="Consolas" w:hAnsi="Consolas"/>
         </w:rPr>
-        <w:t xml:space="preserve">Zablokowanie </w:t>
-      </w:r>
-      <w:proofErr w:type="spellStart"/>
-      <w:r>
-        <w:rPr>
-          <w:rFonts w:ascii="Consolas" w:hAnsi="Consolas"/>
-        </w:rPr>
-        <w:t>timera</w:t>
-      </w:r>
-      <w:proofErr w:type="spellEnd"/>
-      <w:r>
-        <w:rPr>
-          <w:rFonts w:ascii="Consolas" w:hAnsi="Consolas"/>
-        </w:rPr>
-        <w:t xml:space="preserve"> taktującego.</w:t>
+        <w:t>Po zakończeniu pracy driverów ponowne uruchomienie timera taktującego.</w:t>
       </w:r>
     </w:p>
     <w:p>
@@ -5172,21 +4705,7 @@
         <w:rPr>
           <w:rFonts w:ascii="Consolas" w:hAnsi="Consolas"/>
         </w:rPr>
-        <w:t xml:space="preserve">Po zakończeniu pracy driverów ponowne uruchomienie </w:t>
-      </w:r>
-      <w:proofErr w:type="spellStart"/>
-      <w:r>
-        <w:rPr>
-          <w:rFonts w:ascii="Consolas" w:hAnsi="Consolas"/>
-        </w:rPr>
-        <w:t>timera</w:t>
-      </w:r>
-      <w:proofErr w:type="spellEnd"/>
-      <w:r>
-        <w:rPr>
-          <w:rFonts w:ascii="Consolas" w:hAnsi="Consolas"/>
-        </w:rPr>
-        <w:t xml:space="preserve"> taktującego.</w:t>
+        <w:t>Gdy wykonane zostaną wszystkie zadania zablokować timer taktujący.</w:t>
       </w:r>
     </w:p>
     <w:p>
@@ -5204,39 +4723,46 @@
         <w:rPr>
           <w:rFonts w:ascii="Consolas" w:hAnsi="Consolas"/>
         </w:rPr>
-        <w:t xml:space="preserve">Gdy wykonane zostaną wszystkie zadania zablokować </w:t>
-      </w:r>
-      <w:proofErr w:type="spellStart"/>
-      <w:r>
-        <w:rPr>
-          <w:rFonts w:ascii="Consolas" w:hAnsi="Consolas"/>
-        </w:rPr>
-        <w:t>timer</w:t>
-      </w:r>
-      <w:proofErr w:type="spellEnd"/>
-      <w:r>
-        <w:rPr>
-          <w:rFonts w:ascii="Consolas" w:hAnsi="Consolas"/>
-        </w:rPr>
-        <w:t xml:space="preserve"> taktujący.</w:t>
-      </w:r>
-    </w:p>
-    <w:p>
-      <w:pPr>
-        <w:pStyle w:val="Akapitzlist"/>
-        <w:numPr>
-          <w:ilvl w:val="1"/>
-          <w:numId w:val="3"/>
-        </w:numPr>
-        <w:rPr>
-          <w:rFonts w:ascii="Consolas" w:hAnsi="Consolas"/>
-        </w:rPr>
-      </w:pPr>
-      <w:r>
-        <w:rPr>
-          <w:rFonts w:ascii="Consolas" w:hAnsi="Consolas"/>
-        </w:rPr>
         <w:t>Wysłanie statusu „6” (praca wykonana).</w:t>
+      </w:r>
+    </w:p>
+    <w:p>
+      <w:pPr>
+        <w:rPr>
+          <w:rFonts w:ascii="Consolas" w:hAnsi="Consolas"/>
+        </w:rPr>
+      </w:pPr>
+    </w:p>
+    <w:p>
+      <w:pPr>
+        <w:rPr>
+          <w:rFonts w:ascii="Consolas" w:hAnsi="Consolas"/>
+        </w:rPr>
+      </w:pPr>
+      <w:r>
+        <w:rPr>
+          <w:rFonts w:ascii="Consolas" w:hAnsi="Consolas"/>
+        </w:rPr>
+        <w:t>W skrócie(albo i nie)</w:t>
+      </w:r>
+    </w:p>
+    <w:p>
+      <w:pPr>
+        <w:rPr>
+          <w:rFonts w:ascii="Consolas" w:hAnsi="Consolas"/>
+        </w:rPr>
+      </w:pPr>
+      <w:r>
+        <w:rPr>
+          <w:rFonts w:ascii="Consolas" w:hAnsi="Consolas"/>
+        </w:rPr>
+        <w:t xml:space="preserve">Z telefonu wysyłane są parametry pracy a następnie rozkaz Start. Mikrokontroler pobiera z list Job pierwszą listę Task w której znajdują się parametry ruchu osi. Następnie </w:t>
+      </w:r>
+      <w:r>
+        <w:rPr>
+          <w:rFonts w:ascii="Consolas" w:hAnsi="Consolas"/>
+        </w:rPr>
+        <w:t>parametry te są zapisywane w driverach programowych. Po zakończeniu parametryzacji następuje uruchomienie driverów. Kiedy wszystkie silniki uzyskają pozycję zadaną odblokowany zostaje timer taktujący wykonywanie zadań i zostanie pobrana kolejna lista Task, i tak do wyczerpania zadań w liście Job.</w:t>
       </w:r>
     </w:p>
     <w:sectPr>

</xml_diff>